<commit_message>
code updated and exids added
</commit_message>
<xml_diff>
--- a/Examples/Data/SourceFiles/source.docx
+++ b/Examples/Data/SourceFiles/source.docx
@@ -4,10 +4,25 @@
   <w:body>
     <w:p>
       <w:r>
-        <w:t>Hey, I am Atir Tahir. Who are you ?</w:t>
+        <w:t xml:space="preserve">Hey, I am </w:t>
       </w:r>
       <w:bookmarkStart w:id="0" w:name="_GoBack"/>
+      <w:r>
+        <w:rPr>
+          <w:b/>
+          <w:i/>
+        </w:rPr>
+        <w:t>Atir Tahir</w:t>
+      </w:r>
       <w:bookmarkEnd w:id="0"/>
+      <w:r>
+        <w:t xml:space="preserve">. Who are </w:t>
+      </w:r>
+      <w:proofErr w:type="gramStart"/>
+      <w:r>
+        <w:t>you ?</w:t>
+      </w:r>
+      <w:proofErr w:type="gramEnd"/>
     </w:p>
     <w:sectPr>
       <w:pgSz w:w="12240" w:h="15840"/>

</xml_diff>